<commit_message>
solved last task :D
</commit_message>
<xml_diff>
--- a/test_cases.docx
+++ b/test_cases.docx
@@ -152,6 +152,11 @@
       </w:tr>
     </w:tbl>
     <w:p/>
+    <w:p>
+      <w:r>
+        <w:t>1.</w:t>
+      </w:r>
+    </w:p>
     <w:tbl>
       <w:tblPr>
         <w:tblStyle w:val="TableGrid"/>
@@ -169,7 +174,7 @@
       </w:tblGrid>
       <w:tr>
         <w:trPr>
-          <w:trHeight w:val="1750"/>
+          <w:trHeight w:val="779"/>
         </w:trPr>
         <w:tc>
           <w:tcPr>
@@ -322,7 +327,7 @@
       </w:tr>
       <w:tr>
         <w:trPr>
-          <w:trHeight w:val="1750"/>
+          <w:trHeight w:val="1134"/>
         </w:trPr>
         <w:tc>
           <w:tcPr>
@@ -352,20 +357,18 @@
               <w:jc w:val="center"/>
             </w:pPr>
             <w:r>
-              <w:t xml:space="preserve">Na adresi </w:t>
+              <w:t xml:space="preserve">Korisnik otvara stranicu </w:t>
             </w:r>
             <w:hyperlink r:id="rId6" w:history="1">
               <w:r>
                 <w:rPr>
                   <w:rStyle w:val="Hyperlink"/>
                 </w:rPr>
-                <w:t>http://demo.opencart.com/</w:t>
+                <w:t>https://demo.opencart.com/</w:t>
               </w:r>
             </w:hyperlink>
-            <w:r>
-              <w:t xml:space="preserve"> kliknuti My account i kliknuti register</w:t>
-            </w:r>
-          </w:p>
+          </w:p>
+          <w:p/>
         </w:tc>
         <w:tc>
           <w:tcPr>
@@ -401,11 +404,173 @@
                 </w:rPr>
                 <w:t>https://demo.opencart.com</w:t>
               </w:r>
+            </w:hyperlink>
+          </w:p>
+        </w:tc>
+        <w:tc>
+          <w:tcPr>
+            <w:tcW w:w="930" w:type="dxa"/>
+            <w:tcBorders>
+              <w:top w:val="single" w:sz="12" w:space="0" w:color="ED7D31" w:themeColor="accent2"/>
+            </w:tcBorders>
+          </w:tcPr>
+          <w:p>
+            <w:pPr>
+              <w:jc w:val="center"/>
+            </w:pPr>
+            <w:r>
+              <w:t>P</w:t>
+            </w:r>
+          </w:p>
+        </w:tc>
+        <w:tc>
+          <w:tcPr>
+            <w:tcW w:w="482" w:type="dxa"/>
+            <w:tcBorders>
+              <w:top w:val="single" w:sz="12" w:space="0" w:color="ED7D31" w:themeColor="accent2"/>
+            </w:tcBorders>
+          </w:tcPr>
+          <w:p>
+            <w:pPr>
+              <w:jc w:val="center"/>
+            </w:pPr>
+          </w:p>
+        </w:tc>
+      </w:tr>
+      <w:tr>
+        <w:trPr>
+          <w:trHeight w:val="1216"/>
+        </w:trPr>
+        <w:tc>
+          <w:tcPr>
+            <w:tcW w:w="1261" w:type="dxa"/>
+          </w:tcPr>
+          <w:p>
+            <w:pPr>
+              <w:jc w:val="center"/>
+            </w:pPr>
+            <w:r>
+              <w:t>2.</w:t>
+            </w:r>
+          </w:p>
+        </w:tc>
+        <w:tc>
+          <w:tcPr>
+            <w:tcW w:w="1843" w:type="dxa"/>
+          </w:tcPr>
+          <w:p>
+            <w:pPr>
+              <w:jc w:val="center"/>
+            </w:pPr>
+            <w:r>
+              <w:t>Korisnik u gornjem izborniku klika na gumb My account</w:t>
+            </w:r>
+          </w:p>
+        </w:tc>
+        <w:tc>
+          <w:tcPr>
+            <w:tcW w:w="1701" w:type="dxa"/>
+          </w:tcPr>
+          <w:p>
+            <w:pPr>
+              <w:jc w:val="center"/>
+            </w:pPr>
+          </w:p>
+        </w:tc>
+        <w:tc>
+          <w:tcPr>
+            <w:tcW w:w="2835" w:type="dxa"/>
+          </w:tcPr>
+          <w:p>
+            <w:pPr>
+              <w:jc w:val="center"/>
+            </w:pPr>
+            <w:r>
+              <w:t>Otvara se oblačić s login i register buttonom</w:t>
+            </w:r>
+          </w:p>
+        </w:tc>
+        <w:tc>
+          <w:tcPr>
+            <w:tcW w:w="930" w:type="dxa"/>
+          </w:tcPr>
+          <w:p>
+            <w:pPr>
+              <w:jc w:val="center"/>
+            </w:pPr>
+            <w:r>
+              <w:t>P</w:t>
+            </w:r>
+          </w:p>
+        </w:tc>
+        <w:tc>
+          <w:tcPr>
+            <w:tcW w:w="482" w:type="dxa"/>
+          </w:tcPr>
+          <w:p>
+            <w:pPr>
+              <w:jc w:val="center"/>
+            </w:pPr>
+          </w:p>
+        </w:tc>
+      </w:tr>
+      <w:tr>
+        <w:trPr>
+          <w:trHeight w:val="1249"/>
+        </w:trPr>
+        <w:tc>
+          <w:tcPr>
+            <w:tcW w:w="1261" w:type="dxa"/>
+          </w:tcPr>
+          <w:p>
+            <w:pPr>
+              <w:jc w:val="center"/>
+            </w:pPr>
+            <w:r>
+              <w:t>3.</w:t>
+            </w:r>
+          </w:p>
+        </w:tc>
+        <w:tc>
+          <w:tcPr>
+            <w:tcW w:w="1843" w:type="dxa"/>
+          </w:tcPr>
+          <w:p>
+            <w:pPr>
+              <w:jc w:val="center"/>
+            </w:pPr>
+            <w:r>
+              <w:t>Korisnik klika na button reigster</w:t>
+            </w:r>
+          </w:p>
+        </w:tc>
+        <w:tc>
+          <w:tcPr>
+            <w:tcW w:w="1701" w:type="dxa"/>
+          </w:tcPr>
+          <w:p>
+            <w:pPr>
+              <w:jc w:val="center"/>
+            </w:pPr>
+          </w:p>
+        </w:tc>
+        <w:tc>
+          <w:tcPr>
+            <w:tcW w:w="2835" w:type="dxa"/>
+          </w:tcPr>
+          <w:p>
+            <w:pPr>
+              <w:jc w:val="center"/>
+            </w:pPr>
+            <w:r>
+              <w:t xml:space="preserve">Uspješno se otvara stranica </w:t>
+            </w:r>
+            <w:hyperlink r:id="rId8" w:history="1">
               <w:r>
                 <w:rPr>
                   <w:rStyle w:val="Hyperlink"/>
                 </w:rPr>
-                <w:t>/index.php?route=account/register</w:t>
+                <w:t>https://demo.opencart.com/index.php?route=account/register</w:t>
               </w:r>
             </w:hyperlink>
           </w:p>
@@ -413,9 +578,6 @@
         <w:tc>
           <w:tcPr>
             <w:tcW w:w="930" w:type="dxa"/>
-            <w:tcBorders>
-              <w:top w:val="single" w:sz="12" w:space="0" w:color="ED7D31" w:themeColor="accent2"/>
-            </w:tcBorders>
           </w:tcPr>
           <w:p>
             <w:pPr>
@@ -429,6 +591,290 @@
         <w:tc>
           <w:tcPr>
             <w:tcW w:w="482" w:type="dxa"/>
+          </w:tcPr>
+          <w:p>
+            <w:pPr>
+              <w:jc w:val="center"/>
+            </w:pPr>
+          </w:p>
+        </w:tc>
+      </w:tr>
+    </w:tbl>
+    <w:p/>
+    <w:p>
+      <w:r>
+        <w:t>2.</w:t>
+      </w:r>
+    </w:p>
+    <w:tbl>
+      <w:tblPr>
+        <w:tblStyle w:val="TableGrid"/>
+        <w:tblW w:w="0" w:type="auto"/>
+        <w:tblLayout w:type="fixed"/>
+        <w:tblLook w:val="04A0" w:firstRow="1" w:lastRow="0" w:firstColumn="1" w:lastColumn="0" w:noHBand="0" w:noVBand="1"/>
+      </w:tblPr>
+      <w:tblGrid>
+        <w:gridCol w:w="1261"/>
+        <w:gridCol w:w="1843"/>
+        <w:gridCol w:w="1701"/>
+        <w:gridCol w:w="2126"/>
+        <w:gridCol w:w="1276"/>
+        <w:gridCol w:w="845"/>
+      </w:tblGrid>
+      <w:tr>
+        <w:trPr>
+          <w:trHeight w:val="777"/>
+        </w:trPr>
+        <w:tc>
+          <w:tcPr>
+            <w:tcW w:w="1261" w:type="dxa"/>
+            <w:tcBorders>
+              <w:top w:val="single" w:sz="12" w:space="0" w:color="ED7D31" w:themeColor="accent2"/>
+              <w:left w:val="single" w:sz="12" w:space="0" w:color="ED7D31" w:themeColor="accent2"/>
+              <w:bottom w:val="single" w:sz="12" w:space="0" w:color="ED7D31" w:themeColor="accent2"/>
+            </w:tcBorders>
+          </w:tcPr>
+          <w:p>
+            <w:pPr>
+              <w:jc w:val="center"/>
+              <w:rPr>
+                <w:sz w:val="28"/>
+                <w:highlight w:val="yellow"/>
+              </w:rPr>
+            </w:pPr>
+            <w:r>
+              <w:rPr>
+                <w:sz w:val="28"/>
+                <w:highlight w:val="yellow"/>
+              </w:rPr>
+              <w:t>Test seq. ID</w:t>
+            </w:r>
+          </w:p>
+        </w:tc>
+        <w:tc>
+          <w:tcPr>
+            <w:tcW w:w="1843" w:type="dxa"/>
+            <w:tcBorders>
+              <w:top w:val="single" w:sz="12" w:space="0" w:color="ED7D31" w:themeColor="accent2"/>
+              <w:bottom w:val="single" w:sz="12" w:space="0" w:color="ED7D31" w:themeColor="accent2"/>
+            </w:tcBorders>
+          </w:tcPr>
+          <w:p>
+            <w:pPr>
+              <w:jc w:val="center"/>
+              <w:rPr>
+                <w:sz w:val="28"/>
+                <w:highlight w:val="yellow"/>
+              </w:rPr>
+            </w:pPr>
+            <w:r>
+              <w:rPr>
+                <w:sz w:val="28"/>
+                <w:highlight w:val="yellow"/>
+              </w:rPr>
+              <w:t>Action taken</w:t>
+            </w:r>
+          </w:p>
+        </w:tc>
+        <w:tc>
+          <w:tcPr>
+            <w:tcW w:w="1701" w:type="dxa"/>
+            <w:tcBorders>
+              <w:top w:val="single" w:sz="12" w:space="0" w:color="ED7D31" w:themeColor="accent2"/>
+              <w:bottom w:val="single" w:sz="12" w:space="0" w:color="ED7D31" w:themeColor="accent2"/>
+            </w:tcBorders>
+          </w:tcPr>
+          <w:p>
+            <w:pPr>
+              <w:jc w:val="center"/>
+              <w:rPr>
+                <w:sz w:val="28"/>
+                <w:highlight w:val="yellow"/>
+              </w:rPr>
+            </w:pPr>
+            <w:r>
+              <w:rPr>
+                <w:sz w:val="28"/>
+                <w:highlight w:val="yellow"/>
+              </w:rPr>
+              <w:t>Precondition</w:t>
+            </w:r>
+          </w:p>
+        </w:tc>
+        <w:tc>
+          <w:tcPr>
+            <w:tcW w:w="2126" w:type="dxa"/>
+            <w:tcBorders>
+              <w:bottom w:val="single" w:sz="12" w:space="0" w:color="ED7D31" w:themeColor="accent2"/>
+            </w:tcBorders>
+          </w:tcPr>
+          <w:p>
+            <w:pPr>
+              <w:jc w:val="center"/>
+              <w:rPr>
+                <w:sz w:val="28"/>
+                <w:highlight w:val="yellow"/>
+              </w:rPr>
+            </w:pPr>
+            <w:r>
+              <w:rPr>
+                <w:sz w:val="28"/>
+                <w:highlight w:val="yellow"/>
+              </w:rPr>
+              <w:t>Expected results</w:t>
+            </w:r>
+          </w:p>
+        </w:tc>
+        <w:tc>
+          <w:tcPr>
+            <w:tcW w:w="1276" w:type="dxa"/>
+            <w:tcBorders>
+              <w:bottom w:val="single" w:sz="12" w:space="0" w:color="ED7D31" w:themeColor="accent2"/>
+            </w:tcBorders>
+          </w:tcPr>
+          <w:p>
+            <w:pPr>
+              <w:jc w:val="center"/>
+              <w:rPr>
+                <w:sz w:val="28"/>
+                <w:highlight w:val="yellow"/>
+              </w:rPr>
+            </w:pPr>
+            <w:r>
+              <w:rPr>
+                <w:sz w:val="28"/>
+                <w:highlight w:val="yellow"/>
+              </w:rPr>
+              <w:t>Pass/Fail</w:t>
+            </w:r>
+          </w:p>
+        </w:tc>
+        <w:tc>
+          <w:tcPr>
+            <w:tcW w:w="845" w:type="dxa"/>
+            <w:tcBorders>
+              <w:bottom w:val="single" w:sz="12" w:space="0" w:color="ED7D31" w:themeColor="accent2"/>
+            </w:tcBorders>
+          </w:tcPr>
+          <w:p>
+            <w:pPr>
+              <w:jc w:val="center"/>
+              <w:rPr>
+                <w:sz w:val="28"/>
+                <w:highlight w:val="yellow"/>
+              </w:rPr>
+            </w:pPr>
+            <w:r>
+              <w:rPr>
+                <w:sz w:val="28"/>
+                <w:highlight w:val="yellow"/>
+              </w:rPr>
+              <w:t>Note</w:t>
+            </w:r>
+          </w:p>
+        </w:tc>
+      </w:tr>
+      <w:tr>
+        <w:trPr>
+          <w:trHeight w:val="1750"/>
+        </w:trPr>
+        <w:tc>
+          <w:tcPr>
+            <w:tcW w:w="1261" w:type="dxa"/>
+            <w:tcBorders>
+              <w:top w:val="single" w:sz="12" w:space="0" w:color="ED7D31" w:themeColor="accent2"/>
+            </w:tcBorders>
+          </w:tcPr>
+          <w:p>
+            <w:pPr>
+              <w:jc w:val="center"/>
+            </w:pPr>
+            <w:r>
+              <w:t>1.</w:t>
+            </w:r>
+          </w:p>
+        </w:tc>
+        <w:tc>
+          <w:tcPr>
+            <w:tcW w:w="1843" w:type="dxa"/>
+            <w:tcBorders>
+              <w:top w:val="single" w:sz="12" w:space="0" w:color="ED7D31" w:themeColor="accent2"/>
+            </w:tcBorders>
+          </w:tcPr>
+          <w:p>
+            <w:pPr>
+              <w:jc w:val="center"/>
+            </w:pPr>
+            <w:r>
+              <w:t xml:space="preserve">Korisnik otvara stranicu </w:t>
+            </w:r>
+            <w:hyperlink r:id="rId9" w:history="1">
+              <w:r>
+                <w:rPr>
+                  <w:rStyle w:val="Hyperlink"/>
+                </w:rPr>
+                <w:t>https://demo.opencart.com/</w:t>
+              </w:r>
+            </w:hyperlink>
+          </w:p>
+          <w:p/>
+        </w:tc>
+        <w:tc>
+          <w:tcPr>
+            <w:tcW w:w="1701" w:type="dxa"/>
+            <w:tcBorders>
+              <w:top w:val="single" w:sz="12" w:space="0" w:color="ED7D31" w:themeColor="accent2"/>
+            </w:tcBorders>
+          </w:tcPr>
+          <w:p>
+            <w:pPr>
+              <w:jc w:val="center"/>
+            </w:pPr>
+            <w:r>
+              <w:t>-</w:t>
+            </w:r>
+          </w:p>
+        </w:tc>
+        <w:tc>
+          <w:tcPr>
+            <w:tcW w:w="2126" w:type="dxa"/>
+            <w:tcBorders>
+              <w:top w:val="single" w:sz="12" w:space="0" w:color="ED7D31" w:themeColor="accent2"/>
+            </w:tcBorders>
+          </w:tcPr>
+          <w:p>
+            <w:r>
+              <w:t xml:space="preserve">Uspješno se otvara stranica </w:t>
+            </w:r>
+            <w:hyperlink r:id="rId10" w:history="1">
+              <w:r>
+                <w:rPr>
+                  <w:rStyle w:val="Hyperlink"/>
+                </w:rPr>
+                <w:t>https://demo.opencart.com</w:t>
+              </w:r>
+            </w:hyperlink>
+          </w:p>
+        </w:tc>
+        <w:tc>
+          <w:tcPr>
+            <w:tcW w:w="1276" w:type="dxa"/>
+            <w:tcBorders>
+              <w:top w:val="single" w:sz="12" w:space="0" w:color="ED7D31" w:themeColor="accent2"/>
+            </w:tcBorders>
+          </w:tcPr>
+          <w:p>
+            <w:pPr>
+              <w:jc w:val="center"/>
+            </w:pPr>
+            <w:r>
+              <w:t>P</w:t>
+            </w:r>
+          </w:p>
+        </w:tc>
+        <w:tc>
+          <w:tcPr>
+            <w:tcW w:w="845" w:type="dxa"/>
             <w:tcBorders>
               <w:top w:val="single" w:sz="12" w:space="0" w:color="ED7D31" w:themeColor="accent2"/>
             </w:tcBorders>
@@ -466,18 +912,85 @@
               <w:jc w:val="center"/>
             </w:pPr>
             <w:r>
-              <w:t xml:space="preserve">Na adresi </w:t>
-            </w:r>
-            <w:hyperlink r:id="rId8" w:history="1">
-              <w:r>
-                <w:rPr>
-                  <w:rStyle w:val="Hyperlink"/>
-                </w:rPr>
-                <w:t>http://demo.opencart.com/</w:t>
-              </w:r>
-            </w:hyperlink>
-            <w:r>
-              <w:t xml:space="preserve"> kliknuti My account i kliknuti </w:t>
+              <w:t>Korisnik u gornjem izborniku klika na gumb My account</w:t>
+            </w:r>
+          </w:p>
+        </w:tc>
+        <w:tc>
+          <w:tcPr>
+            <w:tcW w:w="1701" w:type="dxa"/>
+          </w:tcPr>
+          <w:p>
+            <w:pPr>
+              <w:jc w:val="center"/>
+            </w:pPr>
+          </w:p>
+        </w:tc>
+        <w:tc>
+          <w:tcPr>
+            <w:tcW w:w="2126" w:type="dxa"/>
+          </w:tcPr>
+          <w:p>
+            <w:pPr>
+              <w:jc w:val="center"/>
+            </w:pPr>
+            <w:r>
+              <w:t>Otvara se oblačić s login i register buttonom</w:t>
+            </w:r>
+          </w:p>
+        </w:tc>
+        <w:tc>
+          <w:tcPr>
+            <w:tcW w:w="1276" w:type="dxa"/>
+          </w:tcPr>
+          <w:p>
+            <w:pPr>
+              <w:jc w:val="center"/>
+            </w:pPr>
+            <w:r>
+              <w:t>P</w:t>
+            </w:r>
+          </w:p>
+        </w:tc>
+        <w:tc>
+          <w:tcPr>
+            <w:tcW w:w="845" w:type="dxa"/>
+          </w:tcPr>
+          <w:p>
+            <w:pPr>
+              <w:jc w:val="center"/>
+            </w:pPr>
+          </w:p>
+        </w:tc>
+      </w:tr>
+      <w:tr>
+        <w:trPr>
+          <w:trHeight w:val="1403"/>
+        </w:trPr>
+        <w:tc>
+          <w:tcPr>
+            <w:tcW w:w="1261" w:type="dxa"/>
+          </w:tcPr>
+          <w:p>
+            <w:pPr>
+              <w:jc w:val="center"/>
+            </w:pPr>
+            <w:r>
+              <w:lastRenderedPageBreak/>
+              <w:t>3.</w:t>
+            </w:r>
+          </w:p>
+        </w:tc>
+        <w:tc>
+          <w:tcPr>
+            <w:tcW w:w="1843" w:type="dxa"/>
+          </w:tcPr>
+          <w:p>
+            <w:pPr>
+              <w:jc w:val="center"/>
+            </w:pPr>
+            <w:r>
+              <w:t xml:space="preserve">Korisnik klika na button </w:t>
             </w:r>
             <w:r>
               <w:t>login</w:t>
@@ -496,7 +1009,7 @@
         </w:tc>
         <w:tc>
           <w:tcPr>
-            <w:tcW w:w="2835" w:type="dxa"/>
+            <w:tcW w:w="2126" w:type="dxa"/>
           </w:tcPr>
           <w:p>
             <w:pPr>
@@ -505,7 +1018,7 @@
             <w:r>
               <w:t xml:space="preserve">Uspješno se otvara stranica </w:t>
             </w:r>
-            <w:hyperlink r:id="rId9" w:history="1">
+            <w:hyperlink r:id="rId11" w:history="1">
               <w:r>
                 <w:rPr>
                   <w:rStyle w:val="Hyperlink"/>
@@ -517,7 +1030,7 @@
         </w:tc>
         <w:tc>
           <w:tcPr>
-            <w:tcW w:w="930" w:type="dxa"/>
+            <w:tcW w:w="1276" w:type="dxa"/>
           </w:tcPr>
           <w:p>
             <w:pPr>
@@ -530,12 +1043,187 @@
         </w:tc>
         <w:tc>
           <w:tcPr>
-            <w:tcW w:w="482" w:type="dxa"/>
-          </w:tcPr>
-          <w:p>
-            <w:pPr>
-              <w:jc w:val="center"/>
-            </w:pPr>
+            <w:tcW w:w="845" w:type="dxa"/>
+          </w:tcPr>
+          <w:p>
+            <w:pPr>
+              <w:jc w:val="center"/>
+            </w:pPr>
+          </w:p>
+        </w:tc>
+      </w:tr>
+    </w:tbl>
+    <w:p/>
+    <w:p>
+      <w:r>
+        <w:t>3.</w:t>
+      </w:r>
+    </w:p>
+    <w:tbl>
+      <w:tblPr>
+        <w:tblStyle w:val="TableGrid"/>
+        <w:tblW w:w="9341" w:type="dxa"/>
+        <w:tblLayout w:type="fixed"/>
+        <w:tblLook w:val="04A0" w:firstRow="1" w:lastRow="0" w:firstColumn="1" w:lastColumn="0" w:noHBand="0" w:noVBand="1"/>
+      </w:tblPr>
+      <w:tblGrid>
+        <w:gridCol w:w="1261"/>
+        <w:gridCol w:w="1843"/>
+        <w:gridCol w:w="1701"/>
+        <w:gridCol w:w="2126"/>
+        <w:gridCol w:w="1276"/>
+        <w:gridCol w:w="1134"/>
+      </w:tblGrid>
+      <w:tr>
+        <w:trPr>
+          <w:trHeight w:val="777"/>
+        </w:trPr>
+        <w:tc>
+          <w:tcPr>
+            <w:tcW w:w="1261" w:type="dxa"/>
+            <w:tcBorders>
+              <w:top w:val="single" w:sz="12" w:space="0" w:color="ED7D31" w:themeColor="accent2"/>
+              <w:left w:val="single" w:sz="12" w:space="0" w:color="ED7D31" w:themeColor="accent2"/>
+              <w:bottom w:val="single" w:sz="12" w:space="0" w:color="ED7D31" w:themeColor="accent2"/>
+            </w:tcBorders>
+          </w:tcPr>
+          <w:p>
+            <w:pPr>
+              <w:jc w:val="center"/>
+              <w:rPr>
+                <w:sz w:val="28"/>
+                <w:highlight w:val="yellow"/>
+              </w:rPr>
+            </w:pPr>
+            <w:r>
+              <w:rPr>
+                <w:sz w:val="28"/>
+                <w:highlight w:val="yellow"/>
+              </w:rPr>
+              <w:t>Test seq. ID</w:t>
+            </w:r>
+          </w:p>
+        </w:tc>
+        <w:tc>
+          <w:tcPr>
+            <w:tcW w:w="1843" w:type="dxa"/>
+            <w:tcBorders>
+              <w:top w:val="single" w:sz="12" w:space="0" w:color="ED7D31" w:themeColor="accent2"/>
+              <w:bottom w:val="single" w:sz="12" w:space="0" w:color="ED7D31" w:themeColor="accent2"/>
+            </w:tcBorders>
+          </w:tcPr>
+          <w:p>
+            <w:pPr>
+              <w:jc w:val="center"/>
+              <w:rPr>
+                <w:sz w:val="28"/>
+                <w:highlight w:val="yellow"/>
+              </w:rPr>
+            </w:pPr>
+            <w:r>
+              <w:rPr>
+                <w:sz w:val="28"/>
+                <w:highlight w:val="yellow"/>
+              </w:rPr>
+              <w:t>Action taken</w:t>
+            </w:r>
+          </w:p>
+        </w:tc>
+        <w:tc>
+          <w:tcPr>
+            <w:tcW w:w="1701" w:type="dxa"/>
+            <w:tcBorders>
+              <w:top w:val="single" w:sz="12" w:space="0" w:color="ED7D31" w:themeColor="accent2"/>
+              <w:bottom w:val="single" w:sz="12" w:space="0" w:color="ED7D31" w:themeColor="accent2"/>
+            </w:tcBorders>
+          </w:tcPr>
+          <w:p>
+            <w:pPr>
+              <w:jc w:val="center"/>
+              <w:rPr>
+                <w:sz w:val="28"/>
+                <w:highlight w:val="yellow"/>
+              </w:rPr>
+            </w:pPr>
+            <w:r>
+              <w:rPr>
+                <w:sz w:val="28"/>
+                <w:highlight w:val="yellow"/>
+              </w:rPr>
+              <w:t>Precondition</w:t>
+            </w:r>
+          </w:p>
+        </w:tc>
+        <w:tc>
+          <w:tcPr>
+            <w:tcW w:w="2126" w:type="dxa"/>
+            <w:tcBorders>
+              <w:bottom w:val="single" w:sz="12" w:space="0" w:color="ED7D31" w:themeColor="accent2"/>
+            </w:tcBorders>
+          </w:tcPr>
+          <w:p>
+            <w:pPr>
+              <w:jc w:val="center"/>
+              <w:rPr>
+                <w:sz w:val="28"/>
+                <w:highlight w:val="yellow"/>
+              </w:rPr>
+            </w:pPr>
+            <w:r>
+              <w:rPr>
+                <w:sz w:val="28"/>
+                <w:highlight w:val="yellow"/>
+              </w:rPr>
+              <w:t>Expected results</w:t>
+            </w:r>
+          </w:p>
+        </w:tc>
+        <w:tc>
+          <w:tcPr>
+            <w:tcW w:w="1276" w:type="dxa"/>
+            <w:tcBorders>
+              <w:bottom w:val="single" w:sz="12" w:space="0" w:color="ED7D31" w:themeColor="accent2"/>
+            </w:tcBorders>
+          </w:tcPr>
+          <w:p>
+            <w:pPr>
+              <w:jc w:val="center"/>
+              <w:rPr>
+                <w:sz w:val="28"/>
+                <w:highlight w:val="yellow"/>
+              </w:rPr>
+            </w:pPr>
+            <w:r>
+              <w:rPr>
+                <w:sz w:val="28"/>
+                <w:highlight w:val="yellow"/>
+              </w:rPr>
+              <w:t>Pass/Fail</w:t>
+            </w:r>
+          </w:p>
+        </w:tc>
+        <w:tc>
+          <w:tcPr>
+            <w:tcW w:w="1134" w:type="dxa"/>
+            <w:tcBorders>
+              <w:bottom w:val="single" w:sz="12" w:space="0" w:color="ED7D31" w:themeColor="accent2"/>
+            </w:tcBorders>
+          </w:tcPr>
+          <w:p>
+            <w:pPr>
+              <w:jc w:val="center"/>
+              <w:rPr>
+                <w:sz w:val="28"/>
+                <w:highlight w:val="yellow"/>
+              </w:rPr>
+            </w:pPr>
+            <w:r>
+              <w:rPr>
+                <w:sz w:val="28"/>
+                <w:highlight w:val="yellow"/>
+              </w:rPr>
+              <w:t>Note</w:t>
+            </w:r>
           </w:p>
         </w:tc>
       </w:tr>
@@ -546,6 +1234,195 @@
         <w:tc>
           <w:tcPr>
             <w:tcW w:w="1261" w:type="dxa"/>
+            <w:tcBorders>
+              <w:top w:val="single" w:sz="12" w:space="0" w:color="ED7D31" w:themeColor="accent2"/>
+            </w:tcBorders>
+          </w:tcPr>
+          <w:p>
+            <w:pPr>
+              <w:jc w:val="center"/>
+            </w:pPr>
+            <w:r>
+              <w:t>1.</w:t>
+            </w:r>
+          </w:p>
+        </w:tc>
+        <w:tc>
+          <w:tcPr>
+            <w:tcW w:w="1843" w:type="dxa"/>
+            <w:tcBorders>
+              <w:top w:val="single" w:sz="12" w:space="0" w:color="ED7D31" w:themeColor="accent2"/>
+            </w:tcBorders>
+          </w:tcPr>
+          <w:p>
+            <w:pPr>
+              <w:jc w:val="center"/>
+            </w:pPr>
+            <w:r>
+              <w:t xml:space="preserve">Korisnik otvara stranicu </w:t>
+            </w:r>
+            <w:hyperlink r:id="rId12" w:history="1">
+              <w:r>
+                <w:rPr>
+                  <w:rStyle w:val="Hyperlink"/>
+                </w:rPr>
+                <w:t>https://demo.opencart.com/</w:t>
+              </w:r>
+            </w:hyperlink>
+          </w:p>
+          <w:p/>
+        </w:tc>
+        <w:tc>
+          <w:tcPr>
+            <w:tcW w:w="1701" w:type="dxa"/>
+            <w:tcBorders>
+              <w:top w:val="single" w:sz="12" w:space="0" w:color="ED7D31" w:themeColor="accent2"/>
+            </w:tcBorders>
+          </w:tcPr>
+          <w:p>
+            <w:pPr>
+              <w:jc w:val="center"/>
+            </w:pPr>
+            <w:r>
+              <w:t>-</w:t>
+            </w:r>
+          </w:p>
+        </w:tc>
+        <w:tc>
+          <w:tcPr>
+            <w:tcW w:w="2126" w:type="dxa"/>
+            <w:tcBorders>
+              <w:top w:val="single" w:sz="12" w:space="0" w:color="ED7D31" w:themeColor="accent2"/>
+            </w:tcBorders>
+          </w:tcPr>
+          <w:p>
+            <w:r>
+              <w:t xml:space="preserve">Uspješno se otvara stranica </w:t>
+            </w:r>
+            <w:hyperlink r:id="rId13" w:history="1">
+              <w:r>
+                <w:rPr>
+                  <w:rStyle w:val="Hyperlink"/>
+                </w:rPr>
+                <w:t>https://demo.opencart.com</w:t>
+              </w:r>
+            </w:hyperlink>
+          </w:p>
+        </w:tc>
+        <w:tc>
+          <w:tcPr>
+            <w:tcW w:w="1276" w:type="dxa"/>
+            <w:tcBorders>
+              <w:top w:val="single" w:sz="12" w:space="0" w:color="ED7D31" w:themeColor="accent2"/>
+            </w:tcBorders>
+          </w:tcPr>
+          <w:p>
+            <w:pPr>
+              <w:jc w:val="center"/>
+            </w:pPr>
+            <w:r>
+              <w:t>P</w:t>
+            </w:r>
+          </w:p>
+        </w:tc>
+        <w:tc>
+          <w:tcPr>
+            <w:tcW w:w="1134" w:type="dxa"/>
+            <w:tcBorders>
+              <w:top w:val="single" w:sz="12" w:space="0" w:color="ED7D31" w:themeColor="accent2"/>
+            </w:tcBorders>
+          </w:tcPr>
+          <w:p>
+            <w:pPr>
+              <w:jc w:val="center"/>
+            </w:pPr>
+          </w:p>
+        </w:tc>
+      </w:tr>
+      <w:tr>
+        <w:trPr>
+          <w:trHeight w:val="1829"/>
+        </w:trPr>
+        <w:tc>
+          <w:tcPr>
+            <w:tcW w:w="1261" w:type="dxa"/>
+          </w:tcPr>
+          <w:p>
+            <w:pPr>
+              <w:jc w:val="center"/>
+            </w:pPr>
+            <w:r>
+              <w:t>2.</w:t>
+            </w:r>
+          </w:p>
+        </w:tc>
+        <w:tc>
+          <w:tcPr>
+            <w:tcW w:w="1843" w:type="dxa"/>
+          </w:tcPr>
+          <w:p>
+            <w:pPr>
+              <w:jc w:val="center"/>
+            </w:pPr>
+            <w:r>
+              <w:t>Korisnik u gornjem izborniku klika na gumb My account</w:t>
+            </w:r>
+          </w:p>
+        </w:tc>
+        <w:tc>
+          <w:tcPr>
+            <w:tcW w:w="1701" w:type="dxa"/>
+          </w:tcPr>
+          <w:p>
+            <w:pPr>
+              <w:jc w:val="center"/>
+            </w:pPr>
+          </w:p>
+        </w:tc>
+        <w:tc>
+          <w:tcPr>
+            <w:tcW w:w="2126" w:type="dxa"/>
+          </w:tcPr>
+          <w:p>
+            <w:pPr>
+              <w:jc w:val="center"/>
+            </w:pPr>
+            <w:r>
+              <w:t>Otvara se oblačić s login i register buttonom</w:t>
+            </w:r>
+          </w:p>
+        </w:tc>
+        <w:tc>
+          <w:tcPr>
+            <w:tcW w:w="1276" w:type="dxa"/>
+          </w:tcPr>
+          <w:p>
+            <w:pPr>
+              <w:jc w:val="center"/>
+            </w:pPr>
+            <w:r>
+              <w:t>P</w:t>
+            </w:r>
+          </w:p>
+        </w:tc>
+        <w:tc>
+          <w:tcPr>
+            <w:tcW w:w="1134" w:type="dxa"/>
+          </w:tcPr>
+          <w:p>
+            <w:pPr>
+              <w:jc w:val="center"/>
+            </w:pPr>
+          </w:p>
+        </w:tc>
+      </w:tr>
+      <w:tr>
+        <w:trPr>
+          <w:trHeight w:val="1403"/>
+        </w:trPr>
+        <w:tc>
+          <w:tcPr>
+            <w:tcW w:w="1261" w:type="dxa"/>
           </w:tcPr>
           <w:p>
             <w:pPr>
@@ -565,8 +1442,98 @@
               <w:jc w:val="center"/>
             </w:pPr>
             <w:r>
+              <w:t>Korisnik klika na button login</w:t>
+            </w:r>
+          </w:p>
+        </w:tc>
+        <w:tc>
+          <w:tcPr>
+            <w:tcW w:w="1701" w:type="dxa"/>
+          </w:tcPr>
+          <w:p>
+            <w:pPr>
+              <w:jc w:val="center"/>
+            </w:pPr>
+          </w:p>
+        </w:tc>
+        <w:tc>
+          <w:tcPr>
+            <w:tcW w:w="2126" w:type="dxa"/>
+          </w:tcPr>
+          <w:p>
+            <w:pPr>
+              <w:jc w:val="center"/>
+            </w:pPr>
+            <w:r>
+              <w:t xml:space="preserve">Uspješno se otvara stranica </w:t>
+            </w:r>
+            <w:hyperlink r:id="rId14" w:history="1">
+              <w:r>
+                <w:rPr>
+                  <w:rStyle w:val="Hyperlink"/>
+                </w:rPr>
+                <w:t>https://demo.opencart.com/index.php?route=account/login</w:t>
+              </w:r>
+            </w:hyperlink>
+          </w:p>
+        </w:tc>
+        <w:tc>
+          <w:tcPr>
+            <w:tcW w:w="1276" w:type="dxa"/>
+          </w:tcPr>
+          <w:p>
+            <w:pPr>
+              <w:jc w:val="center"/>
+            </w:pPr>
+            <w:r>
+              <w:t>P</w:t>
+            </w:r>
+          </w:p>
+        </w:tc>
+        <w:tc>
+          <w:tcPr>
+            <w:tcW w:w="1134" w:type="dxa"/>
+          </w:tcPr>
+          <w:p>
+            <w:pPr>
+              <w:jc w:val="center"/>
+            </w:pPr>
+          </w:p>
+        </w:tc>
+      </w:tr>
+      <w:tr>
+        <w:trPr>
+          <w:trHeight w:val="1403"/>
+        </w:trPr>
+        <w:tc>
+          <w:tcPr>
+            <w:tcW w:w="1261" w:type="dxa"/>
+          </w:tcPr>
+          <w:p>
+            <w:pPr>
+              <w:jc w:val="center"/>
+            </w:pPr>
+            <w:r>
+              <w:t>4.</w:t>
+            </w:r>
+          </w:p>
+        </w:tc>
+        <w:tc>
+          <w:tcPr>
+            <w:tcW w:w="1843" w:type="dxa"/>
+          </w:tcPr>
+          <w:p>
+            <w:pPr>
+              <w:jc w:val="center"/>
+            </w:pPr>
+            <w:r>
               <w:t>Korisnik unosi podatke za login</w:t>
             </w:r>
+            <w:r>
+              <w:t>.</w:t>
+            </w:r>
+            <w:bookmarkStart w:id="0" w:name="_GoBack"/>
+            <w:bookmarkEnd w:id="0"/>
           </w:p>
         </w:tc>
         <w:tc>
@@ -578,19 +1545,13 @@
               <w:jc w:val="center"/>
             </w:pPr>
             <w:r>
-              <w:t>K</w:t>
-            </w:r>
-            <w:r>
-              <w:t>orisnik unio podatke nepostojeće</w:t>
-            </w:r>
-            <w:r>
-              <w:t>g korisnika</w:t>
-            </w:r>
-          </w:p>
-        </w:tc>
-        <w:tc>
-          <w:tcPr>
-            <w:tcW w:w="2835" w:type="dxa"/>
+              <w:t>Korisnik nije već registriran na sustav</w:t>
+            </w:r>
+          </w:p>
+        </w:tc>
+        <w:tc>
+          <w:tcPr>
+            <w:tcW w:w="2126" w:type="dxa"/>
           </w:tcPr>
           <w:p>
             <w:pPr>
@@ -613,7 +1574,7 @@
         </w:tc>
         <w:tc>
           <w:tcPr>
-            <w:tcW w:w="930" w:type="dxa"/>
+            <w:tcW w:w="1276" w:type="dxa"/>
           </w:tcPr>
           <w:p>
             <w:pPr>
@@ -626,12 +1587,187 @@
         </w:tc>
         <w:tc>
           <w:tcPr>
-            <w:tcW w:w="482" w:type="dxa"/>
-          </w:tcPr>
-          <w:p>
-            <w:pPr>
-              <w:jc w:val="center"/>
-            </w:pPr>
+            <w:tcW w:w="1134" w:type="dxa"/>
+          </w:tcPr>
+          <w:p>
+            <w:pPr>
+              <w:jc w:val="center"/>
+            </w:pPr>
+          </w:p>
+        </w:tc>
+      </w:tr>
+    </w:tbl>
+    <w:p/>
+    <w:p>
+      <w:r>
+        <w:t>4.</w:t>
+      </w:r>
+    </w:p>
+    <w:tbl>
+      <w:tblPr>
+        <w:tblStyle w:val="TableGrid"/>
+        <w:tblW w:w="9766" w:type="dxa"/>
+        <w:tblLayout w:type="fixed"/>
+        <w:tblLook w:val="04A0" w:firstRow="1" w:lastRow="0" w:firstColumn="1" w:lastColumn="0" w:noHBand="0" w:noVBand="1"/>
+      </w:tblPr>
+      <w:tblGrid>
+        <w:gridCol w:w="1261"/>
+        <w:gridCol w:w="1843"/>
+        <w:gridCol w:w="1701"/>
+        <w:gridCol w:w="2126"/>
+        <w:gridCol w:w="1559"/>
+        <w:gridCol w:w="1276"/>
+      </w:tblGrid>
+      <w:tr>
+        <w:trPr>
+          <w:trHeight w:val="777"/>
+        </w:trPr>
+        <w:tc>
+          <w:tcPr>
+            <w:tcW w:w="1261" w:type="dxa"/>
+            <w:tcBorders>
+              <w:top w:val="single" w:sz="12" w:space="0" w:color="ED7D31" w:themeColor="accent2"/>
+              <w:left w:val="single" w:sz="12" w:space="0" w:color="ED7D31" w:themeColor="accent2"/>
+              <w:bottom w:val="single" w:sz="12" w:space="0" w:color="ED7D31" w:themeColor="accent2"/>
+            </w:tcBorders>
+          </w:tcPr>
+          <w:p>
+            <w:pPr>
+              <w:jc w:val="center"/>
+              <w:rPr>
+                <w:sz w:val="28"/>
+                <w:highlight w:val="yellow"/>
+              </w:rPr>
+            </w:pPr>
+            <w:r>
+              <w:rPr>
+                <w:sz w:val="28"/>
+                <w:highlight w:val="yellow"/>
+              </w:rPr>
+              <w:t>Test seq. ID</w:t>
+            </w:r>
+          </w:p>
+        </w:tc>
+        <w:tc>
+          <w:tcPr>
+            <w:tcW w:w="1843" w:type="dxa"/>
+            <w:tcBorders>
+              <w:top w:val="single" w:sz="12" w:space="0" w:color="ED7D31" w:themeColor="accent2"/>
+              <w:bottom w:val="single" w:sz="12" w:space="0" w:color="ED7D31" w:themeColor="accent2"/>
+            </w:tcBorders>
+          </w:tcPr>
+          <w:p>
+            <w:pPr>
+              <w:jc w:val="center"/>
+              <w:rPr>
+                <w:sz w:val="28"/>
+                <w:highlight w:val="yellow"/>
+              </w:rPr>
+            </w:pPr>
+            <w:r>
+              <w:rPr>
+                <w:sz w:val="28"/>
+                <w:highlight w:val="yellow"/>
+              </w:rPr>
+              <w:t>Action taken</w:t>
+            </w:r>
+          </w:p>
+        </w:tc>
+        <w:tc>
+          <w:tcPr>
+            <w:tcW w:w="1701" w:type="dxa"/>
+            <w:tcBorders>
+              <w:top w:val="single" w:sz="12" w:space="0" w:color="ED7D31" w:themeColor="accent2"/>
+              <w:bottom w:val="single" w:sz="12" w:space="0" w:color="ED7D31" w:themeColor="accent2"/>
+            </w:tcBorders>
+          </w:tcPr>
+          <w:p>
+            <w:pPr>
+              <w:jc w:val="center"/>
+              <w:rPr>
+                <w:sz w:val="28"/>
+                <w:highlight w:val="yellow"/>
+              </w:rPr>
+            </w:pPr>
+            <w:r>
+              <w:rPr>
+                <w:sz w:val="28"/>
+                <w:highlight w:val="yellow"/>
+              </w:rPr>
+              <w:t>Precondition</w:t>
+            </w:r>
+          </w:p>
+        </w:tc>
+        <w:tc>
+          <w:tcPr>
+            <w:tcW w:w="2126" w:type="dxa"/>
+            <w:tcBorders>
+              <w:bottom w:val="single" w:sz="12" w:space="0" w:color="ED7D31" w:themeColor="accent2"/>
+            </w:tcBorders>
+          </w:tcPr>
+          <w:p>
+            <w:pPr>
+              <w:jc w:val="center"/>
+              <w:rPr>
+                <w:sz w:val="28"/>
+                <w:highlight w:val="yellow"/>
+              </w:rPr>
+            </w:pPr>
+            <w:r>
+              <w:rPr>
+                <w:sz w:val="28"/>
+                <w:highlight w:val="yellow"/>
+              </w:rPr>
+              <w:t>Expected results</w:t>
+            </w:r>
+          </w:p>
+        </w:tc>
+        <w:tc>
+          <w:tcPr>
+            <w:tcW w:w="1559" w:type="dxa"/>
+            <w:tcBorders>
+              <w:bottom w:val="single" w:sz="12" w:space="0" w:color="ED7D31" w:themeColor="accent2"/>
+            </w:tcBorders>
+          </w:tcPr>
+          <w:p>
+            <w:pPr>
+              <w:jc w:val="center"/>
+              <w:rPr>
+                <w:sz w:val="28"/>
+                <w:highlight w:val="yellow"/>
+              </w:rPr>
+            </w:pPr>
+            <w:r>
+              <w:rPr>
+                <w:sz w:val="28"/>
+                <w:highlight w:val="yellow"/>
+              </w:rPr>
+              <w:t>Pass/Fail</w:t>
+            </w:r>
+          </w:p>
+        </w:tc>
+        <w:tc>
+          <w:tcPr>
+            <w:tcW w:w="1276" w:type="dxa"/>
+            <w:tcBorders>
+              <w:bottom w:val="single" w:sz="12" w:space="0" w:color="ED7D31" w:themeColor="accent2"/>
+            </w:tcBorders>
+          </w:tcPr>
+          <w:p>
+            <w:pPr>
+              <w:jc w:val="center"/>
+              <w:rPr>
+                <w:sz w:val="28"/>
+                <w:highlight w:val="yellow"/>
+              </w:rPr>
+            </w:pPr>
+            <w:r>
+              <w:rPr>
+                <w:sz w:val="28"/>
+                <w:highlight w:val="yellow"/>
+              </w:rPr>
+              <w:t>Note</w:t>
+            </w:r>
           </w:p>
         </w:tc>
       </w:tr>
@@ -642,6 +1778,284 @@
         <w:tc>
           <w:tcPr>
             <w:tcW w:w="1261" w:type="dxa"/>
+            <w:tcBorders>
+              <w:top w:val="single" w:sz="12" w:space="0" w:color="ED7D31" w:themeColor="accent2"/>
+            </w:tcBorders>
+          </w:tcPr>
+          <w:p>
+            <w:pPr>
+              <w:jc w:val="center"/>
+            </w:pPr>
+            <w:r>
+              <w:t>1.</w:t>
+            </w:r>
+          </w:p>
+        </w:tc>
+        <w:tc>
+          <w:tcPr>
+            <w:tcW w:w="1843" w:type="dxa"/>
+            <w:tcBorders>
+              <w:top w:val="single" w:sz="12" w:space="0" w:color="ED7D31" w:themeColor="accent2"/>
+            </w:tcBorders>
+          </w:tcPr>
+          <w:p>
+            <w:pPr>
+              <w:jc w:val="center"/>
+            </w:pPr>
+            <w:r>
+              <w:t xml:space="preserve">Korisnik otvara stranicu </w:t>
+            </w:r>
+            <w:hyperlink r:id="rId15" w:history="1">
+              <w:r>
+                <w:rPr>
+                  <w:rStyle w:val="Hyperlink"/>
+                </w:rPr>
+                <w:t>https://demo.opencart.com/</w:t>
+              </w:r>
+            </w:hyperlink>
+          </w:p>
+          <w:p/>
+        </w:tc>
+        <w:tc>
+          <w:tcPr>
+            <w:tcW w:w="1701" w:type="dxa"/>
+            <w:tcBorders>
+              <w:top w:val="single" w:sz="12" w:space="0" w:color="ED7D31" w:themeColor="accent2"/>
+            </w:tcBorders>
+          </w:tcPr>
+          <w:p>
+            <w:pPr>
+              <w:jc w:val="center"/>
+            </w:pPr>
+            <w:r>
+              <w:t>-</w:t>
+            </w:r>
+          </w:p>
+        </w:tc>
+        <w:tc>
+          <w:tcPr>
+            <w:tcW w:w="2126" w:type="dxa"/>
+            <w:tcBorders>
+              <w:top w:val="single" w:sz="12" w:space="0" w:color="ED7D31" w:themeColor="accent2"/>
+            </w:tcBorders>
+          </w:tcPr>
+          <w:p>
+            <w:r>
+              <w:t xml:space="preserve">Uspješno se otvara stranica </w:t>
+            </w:r>
+            <w:hyperlink r:id="rId16" w:history="1">
+              <w:r>
+                <w:rPr>
+                  <w:rStyle w:val="Hyperlink"/>
+                </w:rPr>
+                <w:t>https://demo.opencart.com</w:t>
+              </w:r>
+            </w:hyperlink>
+          </w:p>
+        </w:tc>
+        <w:tc>
+          <w:tcPr>
+            <w:tcW w:w="1559" w:type="dxa"/>
+            <w:tcBorders>
+              <w:top w:val="single" w:sz="12" w:space="0" w:color="ED7D31" w:themeColor="accent2"/>
+            </w:tcBorders>
+          </w:tcPr>
+          <w:p>
+            <w:pPr>
+              <w:jc w:val="center"/>
+            </w:pPr>
+            <w:r>
+              <w:t>P</w:t>
+            </w:r>
+          </w:p>
+        </w:tc>
+        <w:tc>
+          <w:tcPr>
+            <w:tcW w:w="1276" w:type="dxa"/>
+            <w:tcBorders>
+              <w:top w:val="single" w:sz="12" w:space="0" w:color="ED7D31" w:themeColor="accent2"/>
+            </w:tcBorders>
+          </w:tcPr>
+          <w:p>
+            <w:pPr>
+              <w:jc w:val="center"/>
+            </w:pPr>
+          </w:p>
+        </w:tc>
+      </w:tr>
+      <w:tr>
+        <w:trPr>
+          <w:trHeight w:val="1829"/>
+        </w:trPr>
+        <w:tc>
+          <w:tcPr>
+            <w:tcW w:w="1261" w:type="dxa"/>
+          </w:tcPr>
+          <w:p>
+            <w:pPr>
+              <w:jc w:val="center"/>
+            </w:pPr>
+            <w:r>
+              <w:lastRenderedPageBreak/>
+              <w:t>2.</w:t>
+            </w:r>
+          </w:p>
+        </w:tc>
+        <w:tc>
+          <w:tcPr>
+            <w:tcW w:w="1843" w:type="dxa"/>
+          </w:tcPr>
+          <w:p>
+            <w:pPr>
+              <w:jc w:val="center"/>
+            </w:pPr>
+            <w:r>
+              <w:t>Korisnik u gornjem izborniku klika na gumb My account</w:t>
+            </w:r>
+          </w:p>
+        </w:tc>
+        <w:tc>
+          <w:tcPr>
+            <w:tcW w:w="1701" w:type="dxa"/>
+          </w:tcPr>
+          <w:p>
+            <w:pPr>
+              <w:jc w:val="center"/>
+            </w:pPr>
+          </w:p>
+        </w:tc>
+        <w:tc>
+          <w:tcPr>
+            <w:tcW w:w="2126" w:type="dxa"/>
+          </w:tcPr>
+          <w:p>
+            <w:pPr>
+              <w:jc w:val="center"/>
+            </w:pPr>
+            <w:r>
+              <w:t>Otvara se oblačić s login i register buttonom</w:t>
+            </w:r>
+          </w:p>
+        </w:tc>
+        <w:tc>
+          <w:tcPr>
+            <w:tcW w:w="1559" w:type="dxa"/>
+          </w:tcPr>
+          <w:p>
+            <w:pPr>
+              <w:jc w:val="center"/>
+            </w:pPr>
+            <w:r>
+              <w:t>P</w:t>
+            </w:r>
+          </w:p>
+        </w:tc>
+        <w:tc>
+          <w:tcPr>
+            <w:tcW w:w="1276" w:type="dxa"/>
+          </w:tcPr>
+          <w:p>
+            <w:pPr>
+              <w:jc w:val="center"/>
+            </w:pPr>
+          </w:p>
+        </w:tc>
+      </w:tr>
+      <w:tr>
+        <w:trPr>
+          <w:trHeight w:val="1403"/>
+        </w:trPr>
+        <w:tc>
+          <w:tcPr>
+            <w:tcW w:w="1261" w:type="dxa"/>
+          </w:tcPr>
+          <w:p>
+            <w:pPr>
+              <w:jc w:val="center"/>
+            </w:pPr>
+            <w:r>
+              <w:t>3.</w:t>
+            </w:r>
+          </w:p>
+        </w:tc>
+        <w:tc>
+          <w:tcPr>
+            <w:tcW w:w="1843" w:type="dxa"/>
+          </w:tcPr>
+          <w:p>
+            <w:pPr>
+              <w:jc w:val="center"/>
+            </w:pPr>
+            <w:r>
+              <w:t xml:space="preserve">Korisnik klika na button </w:t>
+            </w:r>
+            <w:r>
+              <w:t>register</w:t>
+            </w:r>
+          </w:p>
+        </w:tc>
+        <w:tc>
+          <w:tcPr>
+            <w:tcW w:w="1701" w:type="dxa"/>
+          </w:tcPr>
+          <w:p>
+            <w:pPr>
+              <w:jc w:val="center"/>
+            </w:pPr>
+          </w:p>
+        </w:tc>
+        <w:tc>
+          <w:tcPr>
+            <w:tcW w:w="2126" w:type="dxa"/>
+          </w:tcPr>
+          <w:p>
+            <w:pPr>
+              <w:jc w:val="center"/>
+            </w:pPr>
+            <w:r>
+              <w:t xml:space="preserve">Uspješno se otvara stranica </w:t>
+            </w:r>
+            <w:hyperlink r:id="rId17" w:history="1">
+              <w:r>
+                <w:rPr>
+                  <w:rStyle w:val="Hyperlink"/>
+                </w:rPr>
+                <w:t>https://demo.opencart.com/index.php?route=account/login</w:t>
+              </w:r>
+            </w:hyperlink>
+          </w:p>
+        </w:tc>
+        <w:tc>
+          <w:tcPr>
+            <w:tcW w:w="1559" w:type="dxa"/>
+          </w:tcPr>
+          <w:p>
+            <w:pPr>
+              <w:jc w:val="center"/>
+            </w:pPr>
+            <w:r>
+              <w:t>P</w:t>
+            </w:r>
+          </w:p>
+        </w:tc>
+        <w:tc>
+          <w:tcPr>
+            <w:tcW w:w="1276" w:type="dxa"/>
+          </w:tcPr>
+          <w:p>
+            <w:pPr>
+              <w:jc w:val="center"/>
+            </w:pPr>
+          </w:p>
+        </w:tc>
+      </w:tr>
+      <w:tr>
+        <w:trPr>
+          <w:trHeight w:val="1403"/>
+        </w:trPr>
+        <w:tc>
+          <w:tcPr>
+            <w:tcW w:w="1261" w:type="dxa"/>
           </w:tcPr>
           <w:p>
             <w:pPr>
@@ -676,7 +2090,7 @@
               </w:rPr>
               <w:t>I have read and agree to the </w:t>
             </w:r>
-            <w:hyperlink r:id="rId10" w:history="1">
+            <w:hyperlink r:id="rId18" w:history="1">
               <w:r>
                 <w:rPr>
                   <w:rStyle w:val="Hyperlink"/>
@@ -709,7 +2123,7 @@
         </w:tc>
         <w:tc>
           <w:tcPr>
-            <w:tcW w:w="2835" w:type="dxa"/>
+            <w:tcW w:w="2126" w:type="dxa"/>
           </w:tcPr>
           <w:p>
             <w:pPr>
@@ -732,83 +2146,532 @@
         </w:tc>
         <w:tc>
           <w:tcPr>
+            <w:tcW w:w="1559" w:type="dxa"/>
+          </w:tcPr>
+          <w:p>
+            <w:pPr>
+              <w:jc w:val="center"/>
+            </w:pPr>
+            <w:r>
+              <w:t>P</w:t>
+            </w:r>
+          </w:p>
+        </w:tc>
+        <w:tc>
+          <w:tcPr>
+            <w:tcW w:w="1276" w:type="dxa"/>
+          </w:tcPr>
+          <w:p>
+            <w:pPr>
+              <w:jc w:val="center"/>
+            </w:pPr>
+          </w:p>
+        </w:tc>
+      </w:tr>
+    </w:tbl>
+    <w:p/>
+    <w:p>
+      <w:r>
+        <w:t>5.</w:t>
+      </w:r>
+    </w:p>
+    <w:p/>
+    <w:tbl>
+      <w:tblPr>
+        <w:tblStyle w:val="TableGrid"/>
+        <w:tblW w:w="9766" w:type="dxa"/>
+        <w:tblLayout w:type="fixed"/>
+        <w:tblLook w:val="04A0" w:firstRow="1" w:lastRow="0" w:firstColumn="1" w:lastColumn="0" w:noHBand="0" w:noVBand="1"/>
+      </w:tblPr>
+      <w:tblGrid>
+        <w:gridCol w:w="1261"/>
+        <w:gridCol w:w="1843"/>
+        <w:gridCol w:w="1276"/>
+        <w:gridCol w:w="3260"/>
+        <w:gridCol w:w="930"/>
+        <w:gridCol w:w="1196"/>
+      </w:tblGrid>
+      <w:tr>
+        <w:trPr>
+          <w:trHeight w:val="1067"/>
+        </w:trPr>
+        <w:tc>
+          <w:tcPr>
+            <w:tcW w:w="1261" w:type="dxa"/>
+            <w:tcBorders>
+              <w:top w:val="single" w:sz="12" w:space="0" w:color="ED7D31" w:themeColor="accent2"/>
+              <w:left w:val="single" w:sz="12" w:space="0" w:color="ED7D31" w:themeColor="accent2"/>
+              <w:bottom w:val="single" w:sz="12" w:space="0" w:color="ED7D31" w:themeColor="accent2"/>
+            </w:tcBorders>
+          </w:tcPr>
+          <w:p>
+            <w:pPr>
+              <w:jc w:val="center"/>
+              <w:rPr>
+                <w:sz w:val="28"/>
+                <w:highlight w:val="yellow"/>
+              </w:rPr>
+            </w:pPr>
+            <w:r>
+              <w:rPr>
+                <w:sz w:val="28"/>
+                <w:highlight w:val="yellow"/>
+              </w:rPr>
+              <w:t>Test seq. ID</w:t>
+            </w:r>
+          </w:p>
+        </w:tc>
+        <w:tc>
+          <w:tcPr>
+            <w:tcW w:w="1843" w:type="dxa"/>
+            <w:tcBorders>
+              <w:top w:val="single" w:sz="12" w:space="0" w:color="ED7D31" w:themeColor="accent2"/>
+              <w:bottom w:val="single" w:sz="12" w:space="0" w:color="ED7D31" w:themeColor="accent2"/>
+            </w:tcBorders>
+          </w:tcPr>
+          <w:p>
+            <w:pPr>
+              <w:jc w:val="center"/>
+              <w:rPr>
+                <w:sz w:val="28"/>
+                <w:highlight w:val="yellow"/>
+              </w:rPr>
+            </w:pPr>
+            <w:r>
+              <w:rPr>
+                <w:sz w:val="28"/>
+                <w:highlight w:val="yellow"/>
+              </w:rPr>
+              <w:t>Action taken</w:t>
+            </w:r>
+          </w:p>
+        </w:tc>
+        <w:tc>
+          <w:tcPr>
+            <w:tcW w:w="1276" w:type="dxa"/>
+            <w:tcBorders>
+              <w:top w:val="single" w:sz="12" w:space="0" w:color="ED7D31" w:themeColor="accent2"/>
+              <w:bottom w:val="single" w:sz="12" w:space="0" w:color="ED7D31" w:themeColor="accent2"/>
+            </w:tcBorders>
+          </w:tcPr>
+          <w:p>
+            <w:pPr>
+              <w:jc w:val="center"/>
+              <w:rPr>
+                <w:sz w:val="28"/>
+                <w:highlight w:val="yellow"/>
+              </w:rPr>
+            </w:pPr>
+            <w:r>
+              <w:rPr>
+                <w:sz w:val="28"/>
+                <w:highlight w:val="yellow"/>
+              </w:rPr>
+              <w:t>Precondition</w:t>
+            </w:r>
+          </w:p>
+        </w:tc>
+        <w:tc>
+          <w:tcPr>
+            <w:tcW w:w="3260" w:type="dxa"/>
+            <w:tcBorders>
+              <w:bottom w:val="single" w:sz="12" w:space="0" w:color="ED7D31" w:themeColor="accent2"/>
+            </w:tcBorders>
+          </w:tcPr>
+          <w:p>
+            <w:pPr>
+              <w:jc w:val="center"/>
+              <w:rPr>
+                <w:sz w:val="28"/>
+                <w:highlight w:val="yellow"/>
+              </w:rPr>
+            </w:pPr>
+            <w:r>
+              <w:rPr>
+                <w:sz w:val="28"/>
+                <w:highlight w:val="yellow"/>
+              </w:rPr>
+              <w:t>Expected results</w:t>
+            </w:r>
+          </w:p>
+        </w:tc>
+        <w:tc>
+          <w:tcPr>
             <w:tcW w:w="930" w:type="dxa"/>
-          </w:tcPr>
-          <w:p>
-            <w:pPr>
-              <w:jc w:val="center"/>
-            </w:pPr>
-            <w:r>
-              <w:t>P</w:t>
-            </w:r>
-          </w:p>
-        </w:tc>
-        <w:tc>
-          <w:tcPr>
-            <w:tcW w:w="482" w:type="dxa"/>
-          </w:tcPr>
-          <w:p>
-            <w:pPr>
-              <w:jc w:val="center"/>
-            </w:pPr>
+            <w:tcBorders>
+              <w:bottom w:val="single" w:sz="12" w:space="0" w:color="ED7D31" w:themeColor="accent2"/>
+            </w:tcBorders>
+          </w:tcPr>
+          <w:p>
+            <w:pPr>
+              <w:jc w:val="center"/>
+              <w:rPr>
+                <w:sz w:val="28"/>
+                <w:highlight w:val="yellow"/>
+              </w:rPr>
+            </w:pPr>
+            <w:r>
+              <w:rPr>
+                <w:sz w:val="28"/>
+                <w:highlight w:val="yellow"/>
+              </w:rPr>
+              <w:t>Pass/Fail</w:t>
+            </w:r>
+          </w:p>
+        </w:tc>
+        <w:tc>
+          <w:tcPr>
+            <w:tcW w:w="1196" w:type="dxa"/>
+            <w:tcBorders>
+              <w:bottom w:val="single" w:sz="12" w:space="0" w:color="ED7D31" w:themeColor="accent2"/>
+            </w:tcBorders>
+          </w:tcPr>
+          <w:p>
+            <w:pPr>
+              <w:jc w:val="center"/>
+              <w:rPr>
+                <w:sz w:val="28"/>
+                <w:highlight w:val="yellow"/>
+              </w:rPr>
+            </w:pPr>
+            <w:r>
+              <w:rPr>
+                <w:sz w:val="28"/>
+                <w:highlight w:val="yellow"/>
+              </w:rPr>
+              <w:t>Note</w:t>
+            </w:r>
           </w:p>
         </w:tc>
       </w:tr>
       <w:tr>
         <w:trPr>
-          <w:trHeight w:val="1750"/>
+          <w:trHeight w:val="1253"/>
         </w:trPr>
         <w:tc>
           <w:tcPr>
             <w:tcW w:w="1261" w:type="dxa"/>
-          </w:tcPr>
-          <w:p>
-            <w:pPr>
-              <w:jc w:val="center"/>
-            </w:pPr>
-            <w:r>
-              <w:lastRenderedPageBreak/>
-              <w:t>5.</w:t>
+            <w:tcBorders>
+              <w:top w:val="single" w:sz="12" w:space="0" w:color="ED7D31" w:themeColor="accent2"/>
+            </w:tcBorders>
+          </w:tcPr>
+          <w:p>
+            <w:pPr>
+              <w:jc w:val="center"/>
+            </w:pPr>
+            <w:r>
+              <w:t>1.</w:t>
             </w:r>
           </w:p>
         </w:tc>
         <w:tc>
           <w:tcPr>
             <w:tcW w:w="1843" w:type="dxa"/>
-          </w:tcPr>
-          <w:p>
-            <w:pPr>
-              <w:jc w:val="center"/>
-            </w:pPr>
-            <w:r>
-              <w:t xml:space="preserve">Korisnik otvara stranicu </w:t>
-            </w:r>
-            <w:hyperlink r:id="rId11" w:history="1">
+            <w:tcBorders>
+              <w:top w:val="single" w:sz="12" w:space="0" w:color="ED7D31" w:themeColor="accent2"/>
+            </w:tcBorders>
+          </w:tcPr>
+          <w:p>
+            <w:pPr>
+              <w:jc w:val="center"/>
+            </w:pPr>
+            <w:r>
+              <w:t>Kliknuti My account i kliknuti register.</w:t>
+            </w:r>
+          </w:p>
+        </w:tc>
+        <w:tc>
+          <w:tcPr>
+            <w:tcW w:w="1276" w:type="dxa"/>
+            <w:tcBorders>
+              <w:top w:val="single" w:sz="12" w:space="0" w:color="ED7D31" w:themeColor="accent2"/>
+            </w:tcBorders>
+          </w:tcPr>
+          <w:p>
+            <w:pPr>
+              <w:jc w:val="center"/>
+            </w:pPr>
+            <w:r>
+              <w:t>-</w:t>
+            </w:r>
+          </w:p>
+        </w:tc>
+        <w:tc>
+          <w:tcPr>
+            <w:tcW w:w="3260" w:type="dxa"/>
+            <w:tcBorders>
+              <w:top w:val="single" w:sz="12" w:space="0" w:color="ED7D31" w:themeColor="accent2"/>
+            </w:tcBorders>
+          </w:tcPr>
+          <w:p>
+            <w:r>
+              <w:t xml:space="preserve">Uspješno se otvara stranica </w:t>
+            </w:r>
+            <w:hyperlink r:id="rId19" w:history="1">
               <w:r>
                 <w:rPr>
                   <w:rStyle w:val="Hyperlink"/>
                 </w:rPr>
-                <w:t>https://demo.opencart.com/index.php?route=product/product&amp;product_id=40</w:t>
+                <w:t>https://demo.opencart.com/index.php?route=account/register</w:t>
               </w:r>
             </w:hyperlink>
-            <w:r>
-              <w:t>. I označava ikonu „Add to wish list“</w:t>
-            </w:r>
-          </w:p>
-        </w:tc>
-        <w:tc>
-          <w:tcPr>
-            <w:tcW w:w="1701" w:type="dxa"/>
-          </w:tcPr>
-          <w:p>
-            <w:pPr>
-              <w:jc w:val="center"/>
-            </w:pPr>
-          </w:p>
-        </w:tc>
-        <w:tc>
-          <w:tcPr>
-            <w:tcW w:w="2835" w:type="dxa"/>
+          </w:p>
+        </w:tc>
+        <w:tc>
+          <w:tcPr>
+            <w:tcW w:w="930" w:type="dxa"/>
+            <w:tcBorders>
+              <w:top w:val="single" w:sz="12" w:space="0" w:color="ED7D31" w:themeColor="accent2"/>
+            </w:tcBorders>
+          </w:tcPr>
+          <w:p>
+            <w:pPr>
+              <w:jc w:val="center"/>
+            </w:pPr>
+            <w:r>
+              <w:t>P</w:t>
+            </w:r>
+          </w:p>
+        </w:tc>
+        <w:tc>
+          <w:tcPr>
+            <w:tcW w:w="1196" w:type="dxa"/>
+            <w:tcBorders>
+              <w:top w:val="single" w:sz="12" w:space="0" w:color="ED7D31" w:themeColor="accent2"/>
+            </w:tcBorders>
+          </w:tcPr>
+          <w:p>
+            <w:pPr>
+              <w:jc w:val="center"/>
+            </w:pPr>
+          </w:p>
+        </w:tc>
+      </w:tr>
+      <w:tr>
+        <w:trPr>
+          <w:trHeight w:val="1262"/>
+        </w:trPr>
+        <w:tc>
+          <w:tcPr>
+            <w:tcW w:w="1261" w:type="dxa"/>
+          </w:tcPr>
+          <w:p>
+            <w:pPr>
+              <w:jc w:val="center"/>
+            </w:pPr>
+            <w:r>
+              <w:t>2.</w:t>
+            </w:r>
+          </w:p>
+        </w:tc>
+        <w:tc>
+          <w:tcPr>
+            <w:tcW w:w="1843" w:type="dxa"/>
+          </w:tcPr>
+          <w:p>
+            <w:pPr>
+              <w:jc w:val="center"/>
+            </w:pPr>
+            <w:r>
+              <w:t>Kliknuti My account i kliknuti login</w:t>
+            </w:r>
+          </w:p>
+        </w:tc>
+        <w:tc>
+          <w:tcPr>
+            <w:tcW w:w="1276" w:type="dxa"/>
+          </w:tcPr>
+          <w:p>
+            <w:pPr>
+              <w:jc w:val="center"/>
+            </w:pPr>
+          </w:p>
+        </w:tc>
+        <w:tc>
+          <w:tcPr>
+            <w:tcW w:w="3260" w:type="dxa"/>
+          </w:tcPr>
+          <w:p>
+            <w:pPr>
+              <w:jc w:val="center"/>
+            </w:pPr>
+            <w:r>
+              <w:t xml:space="preserve">Uspješno se otvara stranica </w:t>
+            </w:r>
+            <w:hyperlink r:id="rId20" w:history="1">
+              <w:r>
+                <w:rPr>
+                  <w:rStyle w:val="Hyperlink"/>
+                </w:rPr>
+                <w:t>https://demo.opencart.com/index.php?route=account/login</w:t>
+              </w:r>
+            </w:hyperlink>
+          </w:p>
+        </w:tc>
+        <w:tc>
+          <w:tcPr>
+            <w:tcW w:w="930" w:type="dxa"/>
+          </w:tcPr>
+          <w:p>
+            <w:pPr>
+              <w:jc w:val="center"/>
+            </w:pPr>
+            <w:r>
+              <w:t>P</w:t>
+            </w:r>
+          </w:p>
+        </w:tc>
+        <w:tc>
+          <w:tcPr>
+            <w:tcW w:w="1196" w:type="dxa"/>
+          </w:tcPr>
+          <w:p>
+            <w:pPr>
+              <w:jc w:val="center"/>
+            </w:pPr>
+          </w:p>
+        </w:tc>
+      </w:tr>
+      <w:tr>
+        <w:trPr>
+          <w:trHeight w:val="1124"/>
+        </w:trPr>
+        <w:tc>
+          <w:tcPr>
+            <w:tcW w:w="1261" w:type="dxa"/>
+          </w:tcPr>
+          <w:p>
+            <w:pPr>
+              <w:jc w:val="center"/>
+            </w:pPr>
+            <w:r>
+              <w:t>3.</w:t>
+            </w:r>
+          </w:p>
+        </w:tc>
+        <w:tc>
+          <w:tcPr>
+            <w:tcW w:w="1843" w:type="dxa"/>
+          </w:tcPr>
+          <w:p>
+            <w:pPr>
+              <w:jc w:val="center"/>
+            </w:pPr>
+            <w:r>
+              <w:t xml:space="preserve">Korisnik </w:t>
+            </w:r>
+            <w:r>
+              <w:t>odabire „Forgotten Password.</w:t>
+            </w:r>
+          </w:p>
+        </w:tc>
+        <w:tc>
+          <w:tcPr>
+            <w:tcW w:w="1276" w:type="dxa"/>
+          </w:tcPr>
+          <w:p>
+            <w:pPr>
+              <w:jc w:val="center"/>
+            </w:pPr>
+          </w:p>
+        </w:tc>
+        <w:tc>
+          <w:tcPr>
+            <w:tcW w:w="3260" w:type="dxa"/>
+          </w:tcPr>
+          <w:p>
+            <w:pPr>
+              <w:jc w:val="center"/>
+            </w:pPr>
+            <w:r>
+              <w:t xml:space="preserve">Uspješno se otvara stranica </w:t>
+            </w:r>
+            <w:hyperlink r:id="rId21" w:history="1">
+              <w:r>
+                <w:rPr>
+                  <w:rStyle w:val="Hyperlink"/>
+                </w:rPr>
+                <w:t>https://demo.opencart.com/index.php?route=account/forgotten</w:t>
+              </w:r>
+            </w:hyperlink>
+          </w:p>
+        </w:tc>
+        <w:tc>
+          <w:tcPr>
+            <w:tcW w:w="930" w:type="dxa"/>
+          </w:tcPr>
+          <w:p>
+            <w:pPr>
+              <w:jc w:val="center"/>
+            </w:pPr>
+            <w:r>
+              <w:t>P</w:t>
+            </w:r>
+          </w:p>
+        </w:tc>
+        <w:tc>
+          <w:tcPr>
+            <w:tcW w:w="1196" w:type="dxa"/>
+          </w:tcPr>
+          <w:p>
+            <w:pPr>
+              <w:jc w:val="center"/>
+            </w:pPr>
+          </w:p>
+        </w:tc>
+      </w:tr>
+      <w:tr>
+        <w:trPr>
+          <w:trHeight w:val="1119"/>
+        </w:trPr>
+        <w:tc>
+          <w:tcPr>
+            <w:tcW w:w="1261" w:type="dxa"/>
+          </w:tcPr>
+          <w:p>
+            <w:pPr>
+              <w:jc w:val="center"/>
+            </w:pPr>
+            <w:r>
+              <w:t>4</w:t>
+            </w:r>
+            <w:r>
+              <w:t>.</w:t>
+            </w:r>
+          </w:p>
+        </w:tc>
+        <w:tc>
+          <w:tcPr>
+            <w:tcW w:w="1843" w:type="dxa"/>
+          </w:tcPr>
+          <w:p>
+            <w:pPr>
+              <w:jc w:val="center"/>
+            </w:pPr>
+            <w:r>
+              <w:t>Bez ikakvog</w:t>
+            </w:r>
+            <w:r>
+              <w:t xml:space="preserve"> </w:t>
+            </w:r>
+            <w:r>
+              <w:t>korisnik klika na Continue.</w:t>
+            </w:r>
+          </w:p>
+        </w:tc>
+        <w:tc>
+          <w:tcPr>
+            <w:tcW w:w="1276" w:type="dxa"/>
+          </w:tcPr>
+          <w:p>
+            <w:pPr>
+              <w:jc w:val="center"/>
+            </w:pPr>
+          </w:p>
+        </w:tc>
+        <w:tc>
+          <w:tcPr>
+            <w:tcW w:w="3260" w:type="dxa"/>
           </w:tcPr>
           <w:p>
             <w:pPr>
@@ -826,104 +2689,12 @@
             <w:r>
               <w:rPr>
                 <w:rFonts w:ascii="Open Sans" w:hAnsi="Open Sans" w:cs="Open Sans"/>
-                <w:color w:val="3C763D"/>
+                <w:color w:val="A94442"/>
                 <w:sz w:val="18"/>
                 <w:szCs w:val="18"/>
-                <w:shd w:val="clear" w:color="auto" w:fill="DFF0D8"/>
-              </w:rPr>
-              <w:t>You must </w:t>
-            </w:r>
-            <w:hyperlink r:id="rId12" w:history="1">
-              <w:r>
-                <w:rPr>
-                  <w:rStyle w:val="Hyperlink"/>
-                  <w:rFonts w:ascii="Open Sans" w:hAnsi="Open Sans" w:cs="Open Sans"/>
-                  <w:color w:val="23A1D1"/>
-                  <w:sz w:val="18"/>
-                  <w:szCs w:val="18"/>
-                  <w:u w:val="none"/>
-                </w:rPr>
-                <w:t>login</w:t>
-              </w:r>
-            </w:hyperlink>
-            <w:r>
-              <w:rPr>
-                <w:rFonts w:ascii="Open Sans" w:hAnsi="Open Sans" w:cs="Open Sans"/>
-                <w:color w:val="3C763D"/>
-                <w:sz w:val="18"/>
-                <w:szCs w:val="18"/>
-                <w:shd w:val="clear" w:color="auto" w:fill="DFF0D8"/>
-              </w:rPr>
-              <w:t> or </w:t>
-            </w:r>
-            <w:hyperlink r:id="rId13" w:history="1">
-              <w:r>
-                <w:rPr>
-                  <w:rStyle w:val="Hyperlink"/>
-                  <w:rFonts w:ascii="Open Sans" w:hAnsi="Open Sans" w:cs="Open Sans"/>
-                  <w:color w:val="23A1D1"/>
-                  <w:sz w:val="18"/>
-                  <w:szCs w:val="18"/>
-                  <w:u w:val="none"/>
-                </w:rPr>
-                <w:t>create an account</w:t>
-              </w:r>
-            </w:hyperlink>
-            <w:r>
-              <w:rPr>
-                <w:rFonts w:ascii="Open Sans" w:hAnsi="Open Sans" w:cs="Open Sans"/>
-                <w:color w:val="3C763D"/>
-                <w:sz w:val="18"/>
-                <w:szCs w:val="18"/>
-                <w:shd w:val="clear" w:color="auto" w:fill="DFF0D8"/>
-              </w:rPr>
-              <w:t> to save </w:t>
-            </w:r>
-            <w:hyperlink r:id="rId14" w:history="1">
-              <w:r>
-                <w:rPr>
-                  <w:rStyle w:val="Hyperlink"/>
-                  <w:rFonts w:ascii="Open Sans" w:hAnsi="Open Sans" w:cs="Open Sans"/>
-                  <w:color w:val="23A1D1"/>
-                  <w:sz w:val="18"/>
-                  <w:szCs w:val="18"/>
-                  <w:u w:val="none"/>
-                </w:rPr>
-                <w:t>iPhone</w:t>
-              </w:r>
-            </w:hyperlink>
-            <w:r>
-              <w:rPr>
-                <w:rFonts w:ascii="Open Sans" w:hAnsi="Open Sans" w:cs="Open Sans"/>
-                <w:color w:val="3C763D"/>
-                <w:sz w:val="18"/>
-                <w:szCs w:val="18"/>
-                <w:shd w:val="clear" w:color="auto" w:fill="DFF0D8"/>
-              </w:rPr>
-              <w:t> to your </w:t>
-            </w:r>
-            <w:hyperlink r:id="rId15" w:history="1">
-              <w:r>
-                <w:rPr>
-                  <w:rStyle w:val="Hyperlink"/>
-                  <w:rFonts w:ascii="Open Sans" w:hAnsi="Open Sans" w:cs="Open Sans"/>
-                  <w:color w:val="23A1D1"/>
-                  <w:sz w:val="18"/>
-                  <w:szCs w:val="18"/>
-                  <w:u w:val="none"/>
-                </w:rPr>
-                <w:t>wish list</w:t>
-              </w:r>
-            </w:hyperlink>
-            <w:r>
-              <w:rPr>
-                <w:rFonts w:ascii="Open Sans" w:hAnsi="Open Sans" w:cs="Open Sans"/>
-                <w:color w:val="3C763D"/>
-                <w:sz w:val="18"/>
-                <w:szCs w:val="18"/>
-                <w:shd w:val="clear" w:color="auto" w:fill="DFF0D8"/>
-              </w:rPr>
-              <w:t>!</w:t>
+                <w:shd w:val="clear" w:color="auto" w:fill="F2DEDE"/>
+              </w:rPr>
+              <w:t>Warning: The E-Mail Address was not found in our records, please try again!</w:t>
             </w:r>
           </w:p>
         </w:tc>
@@ -938,13 +2709,11 @@
             <w:r>
               <w:t>P</w:t>
             </w:r>
-            <w:bookmarkStart w:id="0" w:name="_GoBack"/>
-            <w:bookmarkEnd w:id="0"/>
-          </w:p>
-        </w:tc>
-        <w:tc>
-          <w:tcPr>
-            <w:tcW w:w="482" w:type="dxa"/>
+          </w:p>
+        </w:tc>
+        <w:tc>
+          <w:tcPr>
+            <w:tcW w:w="1196" w:type="dxa"/>
           </w:tcPr>
           <w:p>
             <w:pPr>
@@ -1697,7 +3466,7 @@
 </file>
 
 <file path=customXml/itemProps1.xml><?xml version="1.0" encoding="utf-8"?>
-<ds:datastoreItem xmlns:ds="http://schemas.openxmlformats.org/officeDocument/2006/customXml" ds:itemID="{E74A8B2F-D3F2-4685-9E08-CF3375FB2D6F}">
+<ds:datastoreItem xmlns:ds="http://schemas.openxmlformats.org/officeDocument/2006/customXml" ds:itemID="{A2DEAEB9-9BBA-4A7B-98EA-35B178FC36AE}">
   <ds:schemaRefs>
     <ds:schemaRef ds:uri="http://schemas.openxmlformats.org/officeDocument/2006/bibliography"/>
   </ds:schemaRefs>

</xml_diff>